<commit_message>
amelioration rapport + debut jar
</commit_message>
<xml_diff>
--- a/PROJET ENCADRE INFORMATIQUE.docx
+++ b/PROJET ENCADRE INFORMATIQUE.docx
@@ -477,17 +477,15 @@
         </w:rPr>
         <w:t xml:space="preserve">, </w:t>
       </w:r>
-      <w:proofErr w:type="gramStart"/>
-      <w:r>
-        <w:rPr>
-          <w:rFonts w:eastAsia="Times New Roman" w:cstheme="minorHAnsi"/>
-          <w:sz w:val="24"/>
-          <w:szCs w:val="24"/>
-          <w:lang w:eastAsia="fr-FR"/>
-        </w:rPr>
-        <w:t>a</w:t>
-      </w:r>
-      <w:proofErr w:type="gramEnd"/>
+      <w:r>
+        <w:rPr>
+          <w:rFonts w:eastAsia="Times New Roman" w:cstheme="minorHAnsi"/>
+          <w:sz w:val="24"/>
+          <w:szCs w:val="24"/>
+          <w:lang w:eastAsia="fr-FR"/>
+        </w:rPr>
+        <w:t>à</w:t>
+      </w:r>
       <w:r>
         <w:rPr>
           <w:rFonts w:eastAsia="Times New Roman" w:cstheme="minorHAnsi"/>
@@ -1134,14 +1132,6 @@
         <w:spacing w:after="0" w:line="240" w:lineRule="auto"/>
         <w:rPr>
           <w:rFonts w:eastAsia="Times New Roman" w:cstheme="minorHAnsi"/>
-          <w:sz w:val="24"/>
-          <w:szCs w:val="24"/>
-          <w:lang w:eastAsia="fr-FR"/>
-        </w:rPr>
-      </w:pPr>
-      <w:r>
-        <w:rPr>
-          <w:rFonts w:eastAsia="Times New Roman" w:cstheme="minorHAnsi"/>
           <w:b/>
           <w:bCs/>
           <w:color w:val="000000"/>
@@ -1149,6 +1139,17 @@
           <w:szCs w:val="24"/>
           <w:lang w:eastAsia="fr-FR"/>
         </w:rPr>
+      </w:pPr>
+      <w:r>
+        <w:rPr>
+          <w:rFonts w:eastAsia="Times New Roman" w:cstheme="minorHAnsi"/>
+          <w:b/>
+          <w:bCs/>
+          <w:color w:val="000000"/>
+          <w:sz w:val="24"/>
+          <w:szCs w:val="24"/>
+          <w:lang w:eastAsia="fr-FR"/>
+        </w:rPr>
         <w:lastRenderedPageBreak/>
         <w:t>TETRIS :</w:t>
       </w:r>
@@ -1176,6 +1177,135 @@
       </w:pPr>
       <w:r>
         <w:rPr>
+          <w:noProof/>
+        </w:rPr>
+        <w:drawing>
+          <wp:anchor distT="0" distB="0" distL="114300" distR="114300" simplePos="0" relativeHeight="251658240" behindDoc="1" locked="0" layoutInCell="1" allowOverlap="1" wp14:anchorId="27175C3C">
+            <wp:simplePos x="0" y="0"/>
+            <wp:positionH relativeFrom="column">
+              <wp:posOffset>3472180</wp:posOffset>
+            </wp:positionH>
+            <wp:positionV relativeFrom="paragraph">
+              <wp:posOffset>13970</wp:posOffset>
+            </wp:positionV>
+            <wp:extent cx="2693035" cy="4234180"/>
+            <wp:effectExtent l="0" t="0" r="0" b="0"/>
+            <wp:wrapNone/>
+            <wp:docPr id="3" name="Image 3"/>
+            <wp:cNvGraphicFramePr>
+              <a:graphicFrameLocks xmlns:a="http://schemas.openxmlformats.org/drawingml/2006/main" noChangeAspect="1"/>
+            </wp:cNvGraphicFramePr>
+            <a:graphic xmlns:a="http://schemas.openxmlformats.org/drawingml/2006/main">
+              <a:graphicData uri="http://schemas.openxmlformats.org/drawingml/2006/picture">
+                <pic:pic xmlns:pic="http://schemas.openxmlformats.org/drawingml/2006/picture">
+                  <pic:nvPicPr>
+                    <pic:cNvPr id="1" name=""/>
+                    <pic:cNvPicPr/>
+                  </pic:nvPicPr>
+                  <pic:blipFill>
+                    <a:blip r:embed="rId12">
+                      <a:extLst>
+                        <a:ext uri="{28A0092B-C50C-407E-A947-70E740481C1C}">
+                          <a14:useLocalDpi xmlns:a14="http://schemas.microsoft.com/office/drawing/2010/main" val="0"/>
+                        </a:ext>
+                      </a:extLst>
+                    </a:blip>
+                    <a:stretch>
+                      <a:fillRect/>
+                    </a:stretch>
+                  </pic:blipFill>
+                  <pic:spPr>
+                    <a:xfrm>
+                      <a:off x="0" y="0"/>
+                      <a:ext cx="2693035" cy="4234180"/>
+                    </a:xfrm>
+                    <a:prstGeom prst="rect">
+                      <a:avLst/>
+                    </a:prstGeom>
+                  </pic:spPr>
+                </pic:pic>
+              </a:graphicData>
+            </a:graphic>
+          </wp:anchor>
+        </w:drawing>
+      </w:r>
+      <w:r>
+        <w:rPr>
+          <w:noProof/>
+        </w:rPr>
+        <w:drawing>
+          <wp:inline distT="0" distB="0" distL="0" distR="0">
+            <wp:extent cx="2652828" cy="4181476"/>
+            <wp:effectExtent l="0" t="0" r="0" b="0"/>
+            <wp:docPr id="2" name="Image 2" descr="https://d2ffutrenqvap3.cloudfront.net/items/413m3x0a140y150p1D05/Image%202018-03-31%20at%201.29.54%20PM.png?v=5b1e3e91"/>
+            <wp:cNvGraphicFramePr>
+              <a:graphicFrameLocks xmlns:a="http://schemas.openxmlformats.org/drawingml/2006/main" noChangeAspect="1"/>
+            </wp:cNvGraphicFramePr>
+            <a:graphic xmlns:a="http://schemas.openxmlformats.org/drawingml/2006/main">
+              <a:graphicData uri="http://schemas.openxmlformats.org/drawingml/2006/picture">
+                <pic:pic xmlns:pic="http://schemas.openxmlformats.org/drawingml/2006/picture">
+                  <pic:nvPicPr>
+                    <pic:cNvPr id="0" name="Picture 1" descr="https://d2ffutrenqvap3.cloudfront.net/items/413m3x0a140y150p1D05/Image%202018-03-31%20at%201.29.54%20PM.png?v=5b1e3e91"/>
+                    <pic:cNvPicPr>
+                      <a:picLocks noChangeAspect="1" noChangeArrowheads="1"/>
+                    </pic:cNvPicPr>
+                  </pic:nvPicPr>
+                  <pic:blipFill>
+                    <a:blip r:embed="rId13">
+                      <a:extLst>
+                        <a:ext uri="{28A0092B-C50C-407E-A947-70E740481C1C}">
+                          <a14:useLocalDpi xmlns:a14="http://schemas.microsoft.com/office/drawing/2010/main" val="0"/>
+                        </a:ext>
+                      </a:extLst>
+                    </a:blip>
+                    <a:srcRect/>
+                    <a:stretch>
+                      <a:fillRect/>
+                    </a:stretch>
+                  </pic:blipFill>
+                  <pic:spPr bwMode="auto">
+                    <a:xfrm>
+                      <a:off x="0" y="0"/>
+                      <a:ext cx="2678713" cy="4222277"/>
+                    </a:xfrm>
+                    <a:prstGeom prst="rect">
+                      <a:avLst/>
+                    </a:prstGeom>
+                    <a:noFill/>
+                    <a:ln>
+                      <a:noFill/>
+                    </a:ln>
+                  </pic:spPr>
+                </pic:pic>
+              </a:graphicData>
+            </a:graphic>
+          </wp:inline>
+        </w:drawing>
+      </w:r>
+    </w:p>
+    <w:p>
+      <w:pPr>
+        <w:spacing w:after="0" w:line="240" w:lineRule="auto"/>
+        <w:rPr>
+          <w:rFonts w:eastAsia="Times New Roman" w:cstheme="minorHAnsi"/>
+          <w:sz w:val="24"/>
+          <w:szCs w:val="24"/>
+          <w:lang w:eastAsia="fr-FR"/>
+        </w:rPr>
+      </w:pPr>
+    </w:p>
+    <w:p>
+      <w:pPr>
+        <w:spacing w:after="0" w:line="240" w:lineRule="auto"/>
+        <w:rPr>
+          <w:rFonts w:eastAsia="Times New Roman" w:cstheme="minorHAnsi"/>
+          <w:sz w:val="24"/>
+          <w:szCs w:val="24"/>
+          <w:lang w:eastAsia="fr-FR"/>
+        </w:rPr>
+      </w:pPr>
+      <w:r>
+        <w:rPr>
           <w:rFonts w:eastAsia="Times New Roman" w:cstheme="minorHAnsi"/>
           <w:color w:val="000000"/>
           <w:sz w:val="24"/>
@@ -1546,19 +1676,7 @@
           <w:szCs w:val="24"/>
           <w:lang w:eastAsia="fr-FR"/>
         </w:rPr>
-        <w:t xml:space="preserve"> dans le sens anti-horaire autours d’une case pivot (représentée</w:t>
-      </w:r>
-      <w:bookmarkStart w:id="0" w:name="_GoBack"/>
-      <w:bookmarkEnd w:id="0"/>
-      <w:r>
-        <w:rPr>
-          <w:rFonts w:eastAsia="Times New Roman" w:cstheme="minorHAnsi"/>
-          <w:color w:val="000000"/>
-          <w:sz w:val="24"/>
-          <w:szCs w:val="24"/>
-          <w:lang w:eastAsia="fr-FR"/>
-        </w:rPr>
-        <w:t xml:space="preserve"> ici par un x)</w:t>
+        <w:t xml:space="preserve"> dans le sens anti-horaire autours d’une case pivot (représentée ici par un x)</w:t>
       </w:r>
       <w:r>
         <w:rPr>
@@ -1676,7 +1794,7 @@
                     <pic:cNvPicPr/>
                   </pic:nvPicPr>
                   <pic:blipFill rotWithShape="1">
-                    <a:blip r:embed="rId12"/>
+                    <a:blip r:embed="rId14"/>
                     <a:srcRect r="45699"/>
                     <a:stretch/>
                   </pic:blipFill>
@@ -1750,7 +1868,7 @@
                     <pic:cNvPicPr/>
                   </pic:nvPicPr>
                   <pic:blipFill rotWithShape="1">
-                    <a:blip r:embed="rId12"/>
+                    <a:blip r:embed="rId14"/>
                     <a:srcRect l="53226"/>
                     <a:stretch/>
                   </pic:blipFill>
@@ -1891,37 +2009,58 @@
           <w:szCs w:val="24"/>
           <w:lang w:eastAsia="fr-FR"/>
         </w:rPr>
-        <w:t>A chaque fois qu’une pièce se fige le joueur voit son score s’incrémenter.</w:t>
-      </w:r>
-    </w:p>
-    <w:p>
-      <w:pPr>
-        <w:spacing w:after="0" w:line="240" w:lineRule="auto"/>
-        <w:rPr>
-          <w:rFonts w:eastAsia="Times New Roman" w:cstheme="minorHAnsi"/>
-          <w:sz w:val="24"/>
-          <w:szCs w:val="24"/>
-          <w:lang w:eastAsia="fr-FR"/>
-        </w:rPr>
-      </w:pPr>
-    </w:p>
-    <w:p>
-      <w:pPr>
-        <w:spacing w:after="0" w:line="240" w:lineRule="auto"/>
-        <w:rPr>
-          <w:rFonts w:eastAsia="Times New Roman" w:cstheme="minorHAnsi"/>
-          <w:sz w:val="24"/>
-          <w:szCs w:val="24"/>
-          <w:lang w:eastAsia="fr-FR"/>
-        </w:rPr>
-      </w:pPr>
-      <w:r>
-        <w:rPr>
-          <w:rFonts w:eastAsia="Times New Roman" w:cstheme="minorHAnsi"/>
-          <w:sz w:val="24"/>
-          <w:szCs w:val="24"/>
-          <w:lang w:eastAsia="fr-FR"/>
-        </w:rPr>
+        <w:t xml:space="preserve">A chaque fois qu’une pièce se fige le joueur </w:t>
+      </w:r>
+      <w:r>
+        <w:rPr>
+          <w:rFonts w:eastAsia="Times New Roman" w:cstheme="minorHAnsi"/>
+          <w:sz w:val="24"/>
+          <w:szCs w:val="24"/>
+          <w:lang w:eastAsia="fr-FR"/>
+        </w:rPr>
+        <w:t>gagne un point de score</w:t>
+      </w:r>
+      <w:bookmarkStart w:id="0" w:name="_GoBack"/>
+      <w:bookmarkEnd w:id="0"/>
+      <w:r>
+        <w:rPr>
+          <w:rFonts w:eastAsia="Times New Roman" w:cstheme="minorHAnsi"/>
+          <w:sz w:val="24"/>
+          <w:szCs w:val="24"/>
+          <w:lang w:eastAsia="fr-FR"/>
+        </w:rPr>
+        <w:t>.</w:t>
+      </w:r>
+    </w:p>
+    <w:p>
+      <w:pPr>
+        <w:spacing w:after="0" w:line="240" w:lineRule="auto"/>
+        <w:rPr>
+          <w:rFonts w:eastAsia="Times New Roman" w:cstheme="minorHAnsi"/>
+          <w:sz w:val="24"/>
+          <w:szCs w:val="24"/>
+          <w:lang w:eastAsia="fr-FR"/>
+        </w:rPr>
+      </w:pPr>
+    </w:p>
+    <w:p>
+      <w:pPr>
+        <w:spacing w:after="0" w:line="240" w:lineRule="auto"/>
+        <w:rPr>
+          <w:rFonts w:eastAsia="Times New Roman" w:cstheme="minorHAnsi"/>
+          <w:sz w:val="24"/>
+          <w:szCs w:val="24"/>
+          <w:lang w:eastAsia="fr-FR"/>
+        </w:rPr>
+      </w:pPr>
+      <w:r>
+        <w:rPr>
+          <w:rFonts w:eastAsia="Times New Roman" w:cstheme="minorHAnsi"/>
+          <w:sz w:val="24"/>
+          <w:szCs w:val="24"/>
+          <w:lang w:eastAsia="fr-FR"/>
+        </w:rPr>
+        <w:lastRenderedPageBreak/>
         <w:t>Quand une pièce se fige et qu’elle remplie une ligne entière alors cette ligne se supprime et fait descendre les cases supérieures.</w:t>
       </w:r>
     </w:p>
@@ -1946,24 +2085,6 @@
           <w:lang w:eastAsia="fr-FR"/>
         </w:rPr>
       </w:pPr>
-      <w:r>
-        <w:rPr>
-          <w:rFonts w:eastAsia="Times New Roman" w:cstheme="minorHAnsi"/>
-          <w:sz w:val="24"/>
-          <w:szCs w:val="24"/>
-          <w:lang w:eastAsia="fr-FR"/>
-        </w:rPr>
-        <w:t>Une v</w:t>
-      </w:r>
-      <w:r>
-        <w:rPr>
-          <w:rFonts w:eastAsia="Times New Roman" w:cstheme="minorHAnsi"/>
-          <w:sz w:val="24"/>
-          <w:szCs w:val="24"/>
-          <w:lang w:eastAsia="fr-FR"/>
-        </w:rPr>
-        <w:t>isualisation de la pièce suivante est située en haut à droite.</w:t>
-      </w:r>
     </w:p>
     <w:p>
       <w:pPr>
@@ -2079,6 +2200,7 @@
         <w:spacing w:after="0" w:line="240" w:lineRule="auto"/>
         <w:rPr>
           <w:rFonts w:eastAsia="Times New Roman" w:cstheme="minorHAnsi"/>
+          <w:color w:val="000000"/>
           <w:sz w:val="24"/>
           <w:szCs w:val="24"/>
           <w:lang w:eastAsia="fr-FR"/>
@@ -2105,6 +2227,201 @@
           <w:lang w:eastAsia="fr-FR"/>
         </w:rPr>
       </w:pPr>
+    </w:p>
+    <w:p>
+      <w:pPr>
+        <w:spacing w:after="0" w:line="240" w:lineRule="auto"/>
+        <w:rPr>
+          <w:rFonts w:eastAsia="Times New Roman" w:cstheme="minorHAnsi"/>
+          <w:b/>
+          <w:sz w:val="24"/>
+          <w:szCs w:val="24"/>
+          <w:lang w:eastAsia="fr-FR"/>
+        </w:rPr>
+      </w:pPr>
+      <w:r>
+        <w:rPr>
+          <w:rFonts w:eastAsia="Times New Roman" w:cstheme="minorHAnsi"/>
+          <w:b/>
+          <w:sz w:val="24"/>
+          <w:szCs w:val="24"/>
+          <w:lang w:eastAsia="fr-FR"/>
+        </w:rPr>
+        <w:t xml:space="preserve">Justification du </w:t>
+      </w:r>
+      <w:r>
+        <w:rPr>
+          <w:rFonts w:eastAsia="Times New Roman" w:cstheme="minorHAnsi"/>
+          <w:b/>
+          <w:sz w:val="24"/>
+          <w:szCs w:val="24"/>
+          <w:lang w:eastAsia="fr-FR"/>
+        </w:rPr>
+        <w:t>modèle</w:t>
+      </w:r>
+      <w:r>
+        <w:rPr>
+          <w:rFonts w:eastAsia="Times New Roman" w:cstheme="minorHAnsi"/>
+          <w:b/>
+          <w:sz w:val="24"/>
+          <w:szCs w:val="24"/>
+          <w:lang w:eastAsia="fr-FR"/>
+        </w:rPr>
+        <w:t> :</w:t>
+      </w:r>
+    </w:p>
+    <w:p>
+      <w:pPr>
+        <w:spacing w:after="0" w:line="240" w:lineRule="auto"/>
+        <w:rPr>
+          <w:rFonts w:eastAsia="Times New Roman" w:cstheme="minorHAnsi"/>
+          <w:sz w:val="24"/>
+          <w:szCs w:val="24"/>
+          <w:lang w:eastAsia="fr-FR"/>
+        </w:rPr>
+      </w:pPr>
+      <w:r>
+        <w:rPr>
+          <w:rFonts w:eastAsia="Times New Roman" w:cstheme="minorHAnsi"/>
+          <w:sz w:val="24"/>
+          <w:szCs w:val="24"/>
+          <w:lang w:eastAsia="fr-FR"/>
+        </w:rPr>
+        <w:t xml:space="preserve">Une Case contient deux valeurs x et y correspond </w:t>
+      </w:r>
+      <w:r>
+        <w:rPr>
+          <w:rFonts w:eastAsia="Times New Roman" w:cstheme="minorHAnsi"/>
+          <w:sz w:val="24"/>
+          <w:szCs w:val="24"/>
+          <w:lang w:eastAsia="fr-FR"/>
+        </w:rPr>
+        <w:t>à</w:t>
+      </w:r>
+      <w:r>
+        <w:rPr>
+          <w:rFonts w:eastAsia="Times New Roman" w:cstheme="minorHAnsi"/>
+          <w:sz w:val="24"/>
+          <w:szCs w:val="24"/>
+          <w:lang w:eastAsia="fr-FR"/>
+        </w:rPr>
+        <w:t xml:space="preserve"> des coordonnées en 2D.</w:t>
+      </w:r>
+    </w:p>
+    <w:p>
+      <w:pPr>
+        <w:spacing w:after="0" w:line="240" w:lineRule="auto"/>
+        <w:rPr>
+          <w:rFonts w:eastAsia="Times New Roman" w:cstheme="minorHAnsi"/>
+          <w:sz w:val="24"/>
+          <w:szCs w:val="24"/>
+          <w:lang w:eastAsia="fr-FR"/>
+        </w:rPr>
+      </w:pPr>
+      <w:r>
+        <w:rPr>
+          <w:rFonts w:eastAsia="Times New Roman" w:cstheme="minorHAnsi"/>
+          <w:sz w:val="24"/>
+          <w:szCs w:val="24"/>
+          <w:lang w:eastAsia="fr-FR"/>
+        </w:rPr>
+        <w:t xml:space="preserve">Une </w:t>
+      </w:r>
+      <w:r>
+        <w:rPr>
+          <w:rFonts w:eastAsia="Times New Roman" w:cstheme="minorHAnsi"/>
+          <w:sz w:val="24"/>
+          <w:szCs w:val="24"/>
+          <w:lang w:eastAsia="fr-FR"/>
+        </w:rPr>
+        <w:t>pièce</w:t>
+      </w:r>
+      <w:r>
+        <w:rPr>
+          <w:rFonts w:eastAsia="Times New Roman" w:cstheme="minorHAnsi"/>
+          <w:sz w:val="24"/>
+          <w:szCs w:val="24"/>
+          <w:lang w:eastAsia="fr-FR"/>
+        </w:rPr>
+        <w:t xml:space="preserve"> est </w:t>
+      </w:r>
+      <w:r>
+        <w:rPr>
+          <w:rFonts w:eastAsia="Times New Roman" w:cstheme="minorHAnsi"/>
+          <w:sz w:val="24"/>
+          <w:szCs w:val="24"/>
+          <w:lang w:eastAsia="fr-FR"/>
+        </w:rPr>
+        <w:t>représentée</w:t>
+      </w:r>
+      <w:r>
+        <w:rPr>
+          <w:rFonts w:eastAsia="Times New Roman" w:cstheme="minorHAnsi"/>
+          <w:sz w:val="24"/>
+          <w:szCs w:val="24"/>
+          <w:lang w:eastAsia="fr-FR"/>
+        </w:rPr>
+        <w:t xml:space="preserve"> par une collection de Case</w:t>
+      </w:r>
+      <w:r>
+        <w:rPr>
+          <w:rFonts w:eastAsia="Times New Roman" w:cstheme="minorHAnsi"/>
+          <w:sz w:val="24"/>
+          <w:szCs w:val="24"/>
+          <w:lang w:eastAsia="fr-FR"/>
+        </w:rPr>
+        <w:t xml:space="preserve">, dont les coordonnées sont relatives </w:t>
+      </w:r>
+      <w:r>
+        <w:rPr>
+          <w:rFonts w:eastAsia="Times New Roman" w:cstheme="minorHAnsi"/>
+          <w:sz w:val="24"/>
+          <w:szCs w:val="24"/>
+          <w:lang w:eastAsia="fr-FR"/>
+        </w:rPr>
+        <w:t>à</w:t>
+      </w:r>
+      <w:r>
+        <w:rPr>
+          <w:rFonts w:eastAsia="Times New Roman" w:cstheme="minorHAnsi"/>
+          <w:sz w:val="24"/>
+          <w:szCs w:val="24"/>
+          <w:lang w:eastAsia="fr-FR"/>
+        </w:rPr>
+        <w:t xml:space="preserve"> la case pivot, une case définie a la création de la pièce.</w:t>
+      </w:r>
+    </w:p>
+    <w:p>
+      <w:pPr>
+        <w:spacing w:after="0" w:line="240" w:lineRule="auto"/>
+        <w:rPr>
+          <w:rFonts w:eastAsia="Times New Roman" w:cstheme="minorHAnsi"/>
+          <w:sz w:val="24"/>
+          <w:szCs w:val="24"/>
+          <w:lang w:eastAsia="fr-FR"/>
+        </w:rPr>
+      </w:pPr>
+      <w:r>
+        <w:rPr>
+          <w:rFonts w:eastAsia="Times New Roman" w:cstheme="minorHAnsi"/>
+          <w:sz w:val="24"/>
+          <w:szCs w:val="24"/>
+          <w:lang w:eastAsia="fr-FR"/>
+        </w:rPr>
+        <w:t>Un plateau contient des attributs définissant sa taille et une collection de Pieces.</w:t>
+      </w:r>
+    </w:p>
+    <w:p>
+      <w:pPr>
+        <w:spacing w:after="0" w:line="240" w:lineRule="auto"/>
+        <w:rPr>
+          <w:rFonts w:eastAsia="Times New Roman" w:cstheme="minorHAnsi"/>
+          <w:color w:val="000000"/>
+          <w:sz w:val="24"/>
+          <w:szCs w:val="24"/>
+          <w:lang w:eastAsia="fr-FR"/>
+        </w:rPr>
+      </w:pPr>
       <w:r>
         <w:rPr>
           <w:rFonts w:eastAsia="Times New Roman" w:cstheme="minorHAnsi"/>
@@ -2129,13 +2446,328 @@
       <w:r>
         <w:rPr>
           <w:rFonts w:eastAsia="Times New Roman" w:cstheme="minorHAnsi"/>
-          <w:color w:val="000000"/>
+          <w:sz w:val="24"/>
+          <w:szCs w:val="24"/>
+          <w:lang w:eastAsia="fr-FR"/>
+        </w:rPr>
+        <w:t xml:space="preserve">Le choix de la classe Case a été fait pour faciliter la suppression de case d’une pièce et aussi le pivotement (grâce aux coordonnées relatives au centre de rotation) </w:t>
+      </w:r>
+    </w:p>
+    <w:p>
+      <w:pPr>
+        <w:spacing w:after="0" w:line="240" w:lineRule="auto"/>
+        <w:rPr>
+          <w:rFonts w:eastAsia="Times New Roman" w:cstheme="minorHAnsi"/>
+          <w:sz w:val="24"/>
+          <w:szCs w:val="24"/>
+          <w:lang w:eastAsia="fr-FR"/>
+        </w:rPr>
+      </w:pPr>
+    </w:p>
+    <w:p>
+      <w:pPr>
+        <w:spacing w:after="0" w:line="240" w:lineRule="auto"/>
+        <w:rPr>
+          <w:rFonts w:eastAsia="Times New Roman" w:cstheme="minorHAnsi"/>
+          <w:sz w:val="24"/>
+          <w:szCs w:val="24"/>
+          <w:lang w:eastAsia="fr-FR"/>
+        </w:rPr>
+      </w:pPr>
+      <w:r>
+        <w:rPr>
+          <w:rFonts w:eastAsia="Times New Roman" w:cstheme="minorHAnsi"/>
+          <w:sz w:val="24"/>
+          <w:szCs w:val="24"/>
+          <w:lang w:eastAsia="fr-FR"/>
+        </w:rPr>
+        <w:t>Le Plateau se charge de faire les vérifications de collision des pièces</w:t>
+      </w:r>
+      <w:r>
+        <w:rPr>
+          <w:rFonts w:eastAsia="Times New Roman" w:cstheme="minorHAnsi"/>
+          <w:sz w:val="24"/>
+          <w:szCs w:val="24"/>
+          <w:lang w:eastAsia="fr-FR"/>
+        </w:rPr>
+        <w:t>. Si un déplacement ou un pivotement n’est pas possible alors une Exception est retournée.</w:t>
+      </w:r>
+      <w:r>
+        <w:rPr>
+          <w:rFonts w:eastAsia="Times New Roman" w:cstheme="minorHAnsi"/>
           <w:sz w:val="24"/>
           <w:szCs w:val="24"/>
           <w:lang w:eastAsia="fr-FR"/>
         </w:rPr>
         <w:t xml:space="preserve"> </w:t>
       </w:r>
+    </w:p>
+    <w:p>
+      <w:pPr>
+        <w:spacing w:after="0" w:line="240" w:lineRule="auto"/>
+        <w:rPr>
+          <w:rFonts w:eastAsia="Times New Roman" w:cstheme="minorHAnsi"/>
+          <w:sz w:val="24"/>
+          <w:szCs w:val="24"/>
+          <w:lang w:eastAsia="fr-FR"/>
+        </w:rPr>
+      </w:pPr>
+    </w:p>
+    <w:p>
+      <w:pPr>
+        <w:spacing w:after="0" w:line="240" w:lineRule="auto"/>
+        <w:rPr>
+          <w:rFonts w:eastAsia="Times New Roman" w:cstheme="minorHAnsi"/>
+          <w:b/>
+          <w:sz w:val="24"/>
+          <w:szCs w:val="24"/>
+          <w:lang w:eastAsia="fr-FR"/>
+        </w:rPr>
+      </w:pPr>
+      <w:r>
+        <w:rPr>
+          <w:rFonts w:eastAsia="Times New Roman" w:cstheme="minorHAnsi"/>
+          <w:b/>
+          <w:sz w:val="24"/>
+          <w:szCs w:val="24"/>
+          <w:lang w:eastAsia="fr-FR"/>
+        </w:rPr>
+        <w:t>Justification du modèle MVC :</w:t>
+      </w:r>
+    </w:p>
+    <w:p>
+      <w:pPr>
+        <w:spacing w:after="0" w:line="240" w:lineRule="auto"/>
+        <w:ind w:left="708"/>
+        <w:rPr>
+          <w:rFonts w:eastAsia="Times New Roman" w:cstheme="minorHAnsi"/>
+          <w:sz w:val="24"/>
+          <w:szCs w:val="24"/>
+          <w:lang w:eastAsia="fr-FR"/>
+        </w:rPr>
+      </w:pPr>
+      <w:r>
+        <w:rPr>
+          <w:rFonts w:eastAsia="Times New Roman" w:cstheme="minorHAnsi"/>
+          <w:sz w:val="24"/>
+          <w:szCs w:val="24"/>
+          <w:lang w:eastAsia="fr-FR"/>
+        </w:rPr>
+        <w:t xml:space="preserve">Dans la libraire les communications entre la vu et le modèle respectent bien le modèle MVC, par le biais des Observer.  </w:t>
+      </w:r>
+    </w:p>
+    <w:p>
+      <w:pPr>
+        <w:spacing w:after="0" w:line="240" w:lineRule="auto"/>
+        <w:rPr>
+          <w:rFonts w:eastAsia="Times New Roman" w:cstheme="minorHAnsi"/>
+          <w:sz w:val="24"/>
+          <w:szCs w:val="24"/>
+          <w:lang w:eastAsia="fr-FR"/>
+        </w:rPr>
+      </w:pPr>
+      <w:r>
+        <w:rPr>
+          <w:rFonts w:eastAsia="Times New Roman" w:cstheme="minorHAnsi"/>
+          <w:sz w:val="24"/>
+          <w:szCs w:val="24"/>
+          <w:lang w:eastAsia="fr-FR"/>
+        </w:rPr>
+        <w:t xml:space="preserve">La librairie n’a pas de contrôleurs par défaut mais la vue, a sa création, initialise un </w:t>
+      </w:r>
+      <w:proofErr w:type="spellStart"/>
+      <w:r>
+        <w:rPr>
+          <w:rFonts w:eastAsia="Times New Roman" w:cstheme="minorHAnsi"/>
+          <w:sz w:val="24"/>
+          <w:szCs w:val="24"/>
+          <w:lang w:eastAsia="fr-FR"/>
+        </w:rPr>
+        <w:t>gridPane</w:t>
+      </w:r>
+      <w:proofErr w:type="spellEnd"/>
+      <w:r>
+        <w:rPr>
+          <w:rFonts w:eastAsia="Times New Roman" w:cstheme="minorHAnsi"/>
+          <w:sz w:val="24"/>
+          <w:szCs w:val="24"/>
+          <w:lang w:eastAsia="fr-FR"/>
+        </w:rPr>
+        <w:t xml:space="preserve"> qui contient les différentes cases du plateau. Ce </w:t>
+      </w:r>
+      <w:proofErr w:type="spellStart"/>
+      <w:r>
+        <w:rPr>
+          <w:rFonts w:eastAsia="Times New Roman" w:cstheme="minorHAnsi"/>
+          <w:sz w:val="24"/>
+          <w:szCs w:val="24"/>
+          <w:lang w:eastAsia="fr-FR"/>
+        </w:rPr>
+        <w:t>gridPane</w:t>
+      </w:r>
+      <w:proofErr w:type="spellEnd"/>
+      <w:r>
+        <w:rPr>
+          <w:rFonts w:eastAsia="Times New Roman" w:cstheme="minorHAnsi"/>
+          <w:sz w:val="24"/>
+          <w:szCs w:val="24"/>
+          <w:lang w:eastAsia="fr-FR"/>
+        </w:rPr>
+        <w:t xml:space="preserve"> peut ainsi être récupéré par la vue d’un jeu afin de définir des actions </w:t>
+      </w:r>
+      <w:proofErr w:type="gramStart"/>
+      <w:r>
+        <w:rPr>
+          <w:rFonts w:eastAsia="Times New Roman" w:cstheme="minorHAnsi"/>
+          <w:sz w:val="24"/>
+          <w:szCs w:val="24"/>
+          <w:lang w:eastAsia="fr-FR"/>
+        </w:rPr>
+        <w:t>a</w:t>
+      </w:r>
+      <w:proofErr w:type="gramEnd"/>
+      <w:r>
+        <w:rPr>
+          <w:rFonts w:eastAsia="Times New Roman" w:cstheme="minorHAnsi"/>
+          <w:sz w:val="24"/>
+          <w:szCs w:val="24"/>
+          <w:lang w:eastAsia="fr-FR"/>
+        </w:rPr>
+        <w:t xml:space="preserve"> exécuter lors d’un clic de souris sur une case.</w:t>
+      </w:r>
+    </w:p>
+    <w:p>
+      <w:pPr>
+        <w:spacing w:after="0" w:line="240" w:lineRule="auto"/>
+        <w:rPr>
+          <w:rFonts w:eastAsia="Times New Roman" w:cstheme="minorHAnsi"/>
+          <w:sz w:val="24"/>
+          <w:szCs w:val="24"/>
+          <w:lang w:eastAsia="fr-FR"/>
+        </w:rPr>
+      </w:pPr>
+    </w:p>
+    <w:p>
+      <w:pPr>
+        <w:spacing w:after="0" w:line="240" w:lineRule="auto"/>
+        <w:ind w:firstLine="708"/>
+        <w:rPr>
+          <w:rFonts w:eastAsia="Times New Roman" w:cstheme="minorHAnsi"/>
+          <w:sz w:val="24"/>
+          <w:szCs w:val="24"/>
+          <w:lang w:eastAsia="fr-FR"/>
+        </w:rPr>
+      </w:pPr>
+      <w:r>
+        <w:rPr>
+          <w:rFonts w:eastAsia="Times New Roman" w:cstheme="minorHAnsi"/>
+          <w:sz w:val="24"/>
+          <w:szCs w:val="24"/>
+          <w:lang w:eastAsia="fr-FR"/>
+        </w:rPr>
+        <w:t xml:space="preserve">Ainsi la communication entre nos jeux et la librairie ne respecte pas un </w:t>
+      </w:r>
+      <w:r>
+        <w:rPr>
+          <w:rFonts w:eastAsia="Times New Roman" w:cstheme="minorHAnsi"/>
+          <w:sz w:val="24"/>
+          <w:szCs w:val="24"/>
+          <w:lang w:eastAsia="fr-FR"/>
+        </w:rPr>
+        <w:t>modèle</w:t>
+      </w:r>
+      <w:r>
+        <w:rPr>
+          <w:rFonts w:eastAsia="Times New Roman" w:cstheme="minorHAnsi"/>
+          <w:sz w:val="24"/>
+          <w:szCs w:val="24"/>
+          <w:lang w:eastAsia="fr-FR"/>
+        </w:rPr>
+        <w:t xml:space="preserve"> MVC strict puisqu’il y a contact direct entre la vue du jeu et la vue de la librairie. Ce compromis a été fait car </w:t>
+      </w:r>
+      <w:proofErr w:type="spellStart"/>
+      <w:r>
+        <w:rPr>
+          <w:rFonts w:eastAsia="Times New Roman" w:cstheme="minorHAnsi"/>
+          <w:sz w:val="24"/>
+          <w:szCs w:val="24"/>
+          <w:lang w:eastAsia="fr-FR"/>
+        </w:rPr>
+        <w:t>JavaFx</w:t>
+      </w:r>
+      <w:proofErr w:type="spellEnd"/>
+      <w:r>
+        <w:rPr>
+          <w:rFonts w:eastAsia="Times New Roman" w:cstheme="minorHAnsi"/>
+          <w:sz w:val="24"/>
+          <w:szCs w:val="24"/>
+          <w:lang w:eastAsia="fr-FR"/>
+        </w:rPr>
+        <w:t xml:space="preserve"> n’est pas </w:t>
+      </w:r>
+      <w:r>
+        <w:rPr>
+          <w:rFonts w:eastAsia="Times New Roman" w:cstheme="minorHAnsi"/>
+          <w:sz w:val="24"/>
+          <w:szCs w:val="24"/>
+          <w:lang w:eastAsia="fr-FR"/>
+        </w:rPr>
+        <w:t>pensée pour un modèle MVC strict et donc il aurait été difficile à implémenter.</w:t>
+      </w:r>
+    </w:p>
+    <w:p>
+      <w:pPr>
+        <w:spacing w:after="0" w:line="240" w:lineRule="auto"/>
+        <w:rPr>
+          <w:rFonts w:eastAsia="Times New Roman" w:cstheme="minorHAnsi"/>
+          <w:sz w:val="24"/>
+          <w:szCs w:val="24"/>
+          <w:lang w:eastAsia="fr-FR"/>
+        </w:rPr>
+      </w:pPr>
+    </w:p>
+    <w:p>
+      <w:pPr>
+        <w:spacing w:after="0" w:line="240" w:lineRule="auto"/>
+        <w:ind w:firstLine="708"/>
+        <w:rPr>
+          <w:rFonts w:eastAsia="Times New Roman" w:cstheme="minorHAnsi"/>
+          <w:sz w:val="24"/>
+          <w:szCs w:val="24"/>
+          <w:lang w:eastAsia="fr-FR"/>
+        </w:rPr>
+      </w:pPr>
+      <w:r>
+        <w:rPr>
+          <w:rFonts w:eastAsia="Times New Roman" w:cstheme="minorHAnsi"/>
+          <w:sz w:val="24"/>
+          <w:szCs w:val="24"/>
+          <w:lang w:eastAsia="fr-FR"/>
+        </w:rPr>
+        <w:t>Dans nos jeux, la vue et les contrôleurs sont réunis dans le même fichier.</w:t>
+      </w:r>
+    </w:p>
+    <w:p>
+      <w:pPr>
+        <w:spacing w:after="0" w:line="240" w:lineRule="auto"/>
+        <w:rPr>
+          <w:rFonts w:eastAsia="Times New Roman" w:cstheme="minorHAnsi"/>
+          <w:sz w:val="24"/>
+          <w:szCs w:val="24"/>
+          <w:lang w:eastAsia="fr-FR"/>
+        </w:rPr>
+      </w:pPr>
+    </w:p>
+    <w:p>
+      <w:pPr>
+        <w:spacing w:after="0" w:line="240" w:lineRule="auto"/>
+        <w:rPr>
+          <w:rFonts w:eastAsia="Times New Roman" w:cstheme="minorHAnsi"/>
+          <w:sz w:val="24"/>
+          <w:szCs w:val="24"/>
+          <w:lang w:eastAsia="fr-FR"/>
+        </w:rPr>
+      </w:pPr>
     </w:p>
     <w:p>
       <w:pPr>
@@ -2180,7 +2812,27 @@
           <w:szCs w:val="24"/>
           <w:lang w:val="en-US" w:eastAsia="fr-FR"/>
         </w:rPr>
-        <w:t>Libraiie</w:t>
+        <w:t>Librai</w:t>
+      </w:r>
+      <w:r>
+        <w:rPr>
+          <w:rFonts w:eastAsia="Times New Roman" w:cstheme="minorHAnsi"/>
+          <w:color w:val="000000"/>
+          <w:sz w:val="24"/>
+          <w:szCs w:val="24"/>
+          <w:lang w:val="en-US" w:eastAsia="fr-FR"/>
+        </w:rPr>
+        <w:t>r</w:t>
+      </w:r>
+      <w:r>
+        <w:rPr>
+          <w:rFonts w:eastAsia="Times New Roman" w:cstheme="minorHAnsi"/>
+          <w:color w:val="000000"/>
+          <w:sz w:val="24"/>
+          <w:szCs w:val="24"/>
+          <w:lang w:val="en-US" w:eastAsia="fr-FR"/>
+        </w:rPr>
+        <w:t>ie</w:t>
       </w:r>
       <w:proofErr w:type="spellEnd"/>
       <w:r>

</xml_diff>